<commit_message>
OMG lotta API Stuff
</commit_message>
<xml_diff>
--- a/References.docx
+++ b/References.docx
@@ -1,6 +1,6 @@
 
 <file path=word/document.xml><?xml version="1.0" encoding="utf-8"?>
-<w:document xmlns:wpc="http://schemas.microsoft.com/office/word/2010/wordprocessingCanvas" xmlns:cx="http://schemas.microsoft.com/office/drawing/2014/chartex" xmlns:cx1="http://schemas.microsoft.com/office/drawing/2015/9/8/chartex" xmlns:cx2="http://schemas.microsoft.com/office/drawing/2015/10/21/chartex" xmlns:cx3="http://schemas.microsoft.com/office/drawing/2016/5/9/chartex" xmlns:cx4="http://schemas.microsoft.com/office/drawing/2016/5/10/chartex" xmlns:cx5="http://schemas.microsoft.com/office/drawing/2016/5/11/chartex" xmlns:cx6="http://schemas.microsoft.com/office/drawing/2016/5/12/chartex" xmlns:cx7="http://schemas.microsoft.com/office/drawing/2016/5/13/chartex" xmlns:cx8="http://schemas.microsoft.com/office/drawing/2016/5/14/chartex" xmlns:mc="http://schemas.openxmlformats.org/markup-compatibility/2006" xmlns:aink="http://schemas.microsoft.com/office/drawing/2016/ink" xmlns:am3d="http://schemas.microsoft.com/office/drawing/2017/model3d" xmlns:o="urn:schemas-microsoft-com:office:office" xmlns:r="http://schemas.openxmlformats.org/officeDocument/2006/relationships" xmlns:m="http://schemas.openxmlformats.org/officeDocument/2006/math" xmlns:v="urn:schemas-microsoft-com:vml" xmlns:wp14="http://schemas.microsoft.com/office/word/2010/wordprocessingDrawing" xmlns:wp="http://schemas.openxmlformats.org/drawingml/2006/wordprocessingDrawing" xmlns:w10="urn:schemas-microsoft-com:office:word" xmlns:w="http://schemas.openxmlformats.org/wordprocessingml/2006/main" xmlns:w14="http://schemas.microsoft.com/office/word/2010/wordml" xmlns:w15="http://schemas.microsoft.com/office/word/2012/wordml" xmlns:w16cid="http://schemas.microsoft.com/office/word/2016/wordml/cid" xmlns:w16se="http://schemas.microsoft.com/office/word/2015/wordml/symex" xmlns:wpg="http://schemas.microsoft.com/office/word/2010/wordprocessingGroup" xmlns:wpi="http://schemas.microsoft.com/office/word/2010/wordprocessingInk" xmlns:wne="http://schemas.microsoft.com/office/word/2006/wordml" xmlns:wps="http://schemas.microsoft.com/office/word/2010/wordprocessingShape" mc:Ignorable="w14 w15 w16se w16cid wp14">
+<w:document xmlns:wpc="http://schemas.microsoft.com/office/word/2010/wordprocessingCanvas" xmlns:cx="http://schemas.microsoft.com/office/drawing/2014/chartex" xmlns:cx1="http://schemas.microsoft.com/office/drawing/2015/9/8/chartex" xmlns:cx2="http://schemas.microsoft.com/office/drawing/2015/10/21/chartex" xmlns:cx3="http://schemas.microsoft.com/office/drawing/2016/5/9/chartex" xmlns:cx4="http://schemas.microsoft.com/office/drawing/2016/5/10/chartex" xmlns:cx5="http://schemas.microsoft.com/office/drawing/2016/5/11/chartex" xmlns:cx6="http://schemas.microsoft.com/office/drawing/2016/5/12/chartex" xmlns:cx7="http://schemas.microsoft.com/office/drawing/2016/5/13/chartex" xmlns:cx8="http://schemas.microsoft.com/office/drawing/2016/5/14/chartex" xmlns:mc="http://schemas.openxmlformats.org/markup-compatibility/2006" xmlns:aink="http://schemas.microsoft.com/office/drawing/2016/ink" xmlns:am3d="http://schemas.microsoft.com/office/drawing/2017/model3d" xmlns:o="urn:schemas-microsoft-com:office:office" xmlns:r="http://schemas.openxmlformats.org/officeDocument/2006/relationships" xmlns:m="http://schemas.openxmlformats.org/officeDocument/2006/math" xmlns:v="urn:schemas-microsoft-com:vml" xmlns:wp14="http://schemas.microsoft.com/office/word/2010/wordprocessingDrawing" xmlns:wp="http://schemas.openxmlformats.org/drawingml/2006/wordprocessingDrawing" xmlns:w10="urn:schemas-microsoft-com:office:word" xmlns:w="http://schemas.openxmlformats.org/wordprocessingml/2006/main" xmlns:w14="http://schemas.microsoft.com/office/word/2010/wordml" xmlns:w15="http://schemas.microsoft.com/office/word/2012/wordml" xmlns:w16cex="http://schemas.microsoft.com/office/word/2018/wordml/cex" xmlns:w16cid="http://schemas.microsoft.com/office/word/2016/wordml/cid" xmlns:w16="http://schemas.microsoft.com/office/word/2018/wordml" xmlns:w16se="http://schemas.microsoft.com/office/word/2015/wordml/symex" xmlns:wpg="http://schemas.microsoft.com/office/word/2010/wordprocessingGroup" xmlns:wpi="http://schemas.microsoft.com/office/word/2010/wordprocessingInk" xmlns:wne="http://schemas.microsoft.com/office/word/2006/wordml" xmlns:wps="http://schemas.microsoft.com/office/word/2010/wordprocessingShape" mc:Ignorable="w14 w15 w16se w16cid w16 w16cex wp14">
   <w:body>
     <w:p>
       <w:pPr>
@@ -65,67 +65,414 @@
           <w:rFonts w:cstheme="minorHAnsi"/>
         </w:rPr>
       </w:pPr>
-      <w:proofErr w:type="spellStart"/>
-      <w:r>
-        <w:rPr>
-          <w:rFonts w:cstheme="minorHAnsi"/>
-        </w:rPr>
-        <w:t>Hukkeri</w:t>
-      </w:r>
-      <w:proofErr w:type="spellEnd"/>
-      <w:r>
-        <w:rPr>
-          <w:rFonts w:cstheme="minorHAnsi"/>
-        </w:rPr>
+      <w:r>
+        <w:rPr>
+          <w:rFonts w:cstheme="minorHAnsi"/>
+        </w:rPr>
+        <w:t>Hukkeri, Jatin. 2018. “WDA Designs Izakaya and Noodle Shop In Mumbai With Eclectic Asian Interiors.” Design Boom, June 29. Accessed January 18, 2021. https://www.designboom.com/architecture/wda-noodle-shop-mumbai-asian-interiors-06-29-2018/.</w:t>
+      </w:r>
+    </w:p>
+    <w:p>
+      <w:pPr>
+        <w:ind w:left="720" w:hanging="720"/>
+      </w:pPr>
+      <w:r>
+        <w:t xml:space="preserve">Judy. </w:t>
+      </w:r>
+      <w:r>
+        <w:t xml:space="preserve">2019a. “Baobing Chinese Shaved Ice.” The Woks of Life, September 13. Accessed March 3, 2021. </w:t>
+      </w:r>
+      <w:r>
+        <w:t>https://thewoksoflife.com/baobing-chinese-shaved-ice/</w:t>
+      </w:r>
+      <w:r>
+        <w:t>.</w:t>
+      </w:r>
+    </w:p>
+    <w:p>
+      <w:pPr>
+        <w:ind w:left="720" w:hanging="720"/>
+        <w:rPr>
+          <w:rFonts w:cstheme="minorHAnsi"/>
+        </w:rPr>
+      </w:pPr>
+      <w:r>
+        <w:rPr>
+          <w:rFonts w:cstheme="minorHAnsi"/>
+        </w:rPr>
+        <w:t>―――.</w:t>
+      </w:r>
+      <w:r>
+        <w:rPr>
+          <w:rFonts w:cstheme="minorHAnsi"/>
+        </w:rPr>
+        <w:t xml:space="preserve"> 2018a. “Cantonese Steamed Milk Pudding.” The Woks of Life, June 5. Accessed March 3, 2021. </w:t>
+      </w:r>
+      <w:r>
+        <w:rPr>
+          <w:rFonts w:cstheme="minorHAnsi"/>
+        </w:rPr>
+        <w:t>https://thewoksoflife.com/cantonese-steamed-milk-egg-pudding/</w:t>
+      </w:r>
+      <w:r>
+        <w:rPr>
+          <w:rFonts w:cstheme="minorHAnsi"/>
+        </w:rPr>
+        <w:t>.</w:t>
+      </w:r>
+    </w:p>
+    <w:p>
+      <w:pPr>
+        <w:ind w:left="720" w:hanging="720"/>
+      </w:pPr>
+      <w:r>
+        <w:rPr>
+          <w:rFonts w:cstheme="minorHAnsi"/>
+        </w:rPr>
+        <w:t>―――.</w:t>
+      </w:r>
+      <w:r>
+        <w:rPr>
+          <w:rFonts w:cstheme="minorHAnsi"/>
+        </w:rPr>
+        <w:t xml:space="preserve"> </w:t>
+      </w:r>
+      <w:r>
+        <w:t>2017a. “Chinese Pickled Cucumbers (</w:t>
+      </w:r>
+      <w:r>
+        <w:rPr>
+          <w:rFonts w:ascii="Microsoft JhengHei" w:eastAsia="Microsoft JhengHei" w:hAnsi="Microsoft JhengHei" w:cs="Microsoft JhengHei" w:hint="eastAsia"/>
+        </w:rPr>
+        <w:t>酱黄瓜</w:t>
+      </w:r>
+      <w:r>
+        <w:rPr>
+          <w:rFonts w:hint="eastAsia"/>
+        </w:rPr>
+        <w:t>)</w:t>
+      </w:r>
+      <w:r>
+        <w:t>.”</w:t>
+      </w:r>
+      <w:r>
+        <w:t xml:space="preserve"> The Woks of Life, June 8. Accessed January 18, 2021. </w:t>
+      </w:r>
+      <w:r>
+        <w:t>https://thewoksoflife.com/chinese-pickled-cucumbers/</w:t>
+      </w:r>
+      <w:r>
+        <w:t>.</w:t>
+      </w:r>
+    </w:p>
+    <w:p>
+      <w:pPr>
+        <w:ind w:left="720" w:hanging="720"/>
+      </w:pPr>
+      <w:r>
+        <w:rPr>
+          <w:rFonts w:cstheme="minorHAnsi"/>
+        </w:rPr>
+        <w:t xml:space="preserve">―――. </w:t>
+      </w:r>
+      <w:r>
+        <w:t>2019</w:t>
+      </w:r>
+      <w:r>
+        <w:t>b</w:t>
+      </w:r>
+      <w:r>
+        <w:t xml:space="preserve">. “Egg Drop Soup.” The Woks of Life, May 24. Accessed January 18, 2021. </w:t>
+      </w:r>
+      <w:r>
+        <w:t>https://thewoksoflife.com/egg-drop-soup/</w:t>
+      </w:r>
+      <w:r>
+        <w:t>.</w:t>
+      </w:r>
+    </w:p>
+    <w:p>
+      <w:pPr>
+        <w:ind w:left="720" w:hanging="720"/>
+      </w:pPr>
+      <w:r>
+        <w:rPr>
+          <w:rFonts w:cstheme="minorHAnsi"/>
+        </w:rPr>
+        <w:t>―――.</w:t>
+      </w:r>
+      <w:r>
+        <w:rPr>
+          <w:rFonts w:cstheme="minorHAnsi"/>
+        </w:rPr>
+        <w:t xml:space="preserve"> 2019c. “Glass Jelly Dessert.” The Woks of Life, September 18. Accessed March 3, 2021. </w:t>
+      </w:r>
+      <w:r>
+        <w:rPr>
+          <w:rFonts w:cstheme="minorHAnsi"/>
+        </w:rPr>
+        <w:t>https://thewoksoflife.com/grass-jelly-dessert/</w:t>
+      </w:r>
+      <w:r>
+        <w:rPr>
+          <w:rFonts w:cstheme="minorHAnsi"/>
+        </w:rPr>
+        <w:t xml:space="preserve">. </w:t>
+      </w:r>
+    </w:p>
+    <w:p>
+      <w:pPr>
+        <w:ind w:left="720" w:hanging="720"/>
+      </w:pPr>
+      <w:r>
+        <w:rPr>
+          <w:rFonts w:cstheme="minorHAnsi"/>
+        </w:rPr>
+        <w:t xml:space="preserve">―――. </w:t>
+      </w:r>
+      <w:r>
+        <w:t>2017</w:t>
+      </w:r>
+      <w:r>
+        <w:t>b</w:t>
+      </w:r>
+      <w:r>
+        <w:t xml:space="preserve">. “San Xian Wontons (Shrimp, Pork, and Chicken Wontons).” The Woks of Life, November 30. Accessed January 18, 2021. </w:t>
+      </w:r>
+      <w:r>
+        <w:t>https://thewoksoflife.com/san-xian-wontons/</w:t>
+      </w:r>
+      <w:r>
+        <w:t>.</w:t>
+      </w:r>
+    </w:p>
+    <w:p>
+      <w:pPr>
+        <w:ind w:left="720" w:hanging="720"/>
+        <w:rPr>
+          <w:rFonts w:cstheme="minorHAnsi"/>
+        </w:rPr>
+      </w:pPr>
+      <w:r>
+        <w:rPr>
+          <w:rFonts w:cstheme="minorHAnsi"/>
+        </w:rPr>
+        <w:t xml:space="preserve">―――. 2014a. “Shanghai Fried Noodles (Cu Chao Mian).” The Woks of Life, December 14. Accessed January 18, 2021. </w:t>
+      </w:r>
+      <w:r>
+        <w:rPr>
+          <w:rFonts w:cstheme="minorHAnsi"/>
+        </w:rPr>
+        <w:t>https://thewoksoflife.com/shanghai-fried-noodles/</w:t>
+      </w:r>
+      <w:r>
+        <w:rPr>
+          <w:rFonts w:cstheme="minorHAnsi"/>
+        </w:rPr>
+        <w:t>.</w:t>
+      </w:r>
+    </w:p>
+    <w:p>
+      <w:pPr>
+        <w:ind w:left="720" w:hanging="720"/>
+        <w:rPr>
+          <w:rFonts w:cstheme="minorHAnsi"/>
+        </w:rPr>
+      </w:pPr>
+      <w:r>
+        <w:rPr>
+          <w:rFonts w:cstheme="minorHAnsi"/>
+        </w:rPr>
+        <w:t>―――.</w:t>
+      </w:r>
+      <w:r>
+        <w:rPr>
+          <w:rFonts w:cstheme="minorHAnsi"/>
+        </w:rPr>
+        <w:t xml:space="preserve"> 2019d. “Shanghai Home-Style Noodle Soup.” The Woks of Life, January 18. Accessed March 3, 2021. </w:t>
+      </w:r>
+      <w:r>
+        <w:rPr>
+          <w:rFonts w:cstheme="minorHAnsi"/>
+        </w:rPr>
+        <w:t>https://thewoksoflife.com/shanghai-home-style-noodle-soup/</w:t>
+      </w:r>
+      <w:r>
+        <w:rPr>
+          <w:rFonts w:cstheme="minorHAnsi"/>
+        </w:rPr>
+        <w:t>.</w:t>
+      </w:r>
+    </w:p>
+    <w:p>
+      <w:pPr>
+        <w:ind w:left="720" w:hanging="720"/>
+        <w:rPr>
+          <w:rFonts w:cstheme="minorHAnsi"/>
+        </w:rPr>
+      </w:pPr>
+      <w:r>
+        <w:rPr>
+          <w:rFonts w:cstheme="minorHAnsi"/>
+        </w:rPr>
+        <w:t xml:space="preserve">―――. 2016a. “Shanghai Hot Sauce Noodles (Lajian Mian).” The Woks of Life, October 15. Accessed January 18, 2021. </w:t>
+      </w:r>
+    </w:p>
+    <w:p>
+      <w:pPr>
+        <w:ind w:left="720" w:hanging="720"/>
+      </w:pPr>
+      <w:r>
+        <w:rPr>
+          <w:rFonts w:cstheme="minorHAnsi"/>
+        </w:rPr>
+        <w:t>―――.</w:t>
+      </w:r>
+      <w:r>
+        <w:t xml:space="preserve"> 2020</w:t>
+      </w:r>
+      <w:r>
+        <w:t>a</w:t>
+      </w:r>
+      <w:r>
+        <w:t>. “Shanghai Pan-Fried Pork Buns</w:t>
+      </w:r>
+      <w:r>
+        <w:t xml:space="preserve"> (</w:t>
+      </w:r>
+      <w:r>
+        <w:t>Shengjian Mantou</w:t>
+      </w:r>
+      <w:r>
         <w:t xml:space="preserve">, </w:t>
       </w:r>
-      <w:proofErr w:type="spellStart"/>
-      <w:r>
-        <w:rPr>
-          <w:rFonts w:cstheme="minorHAnsi"/>
-        </w:rPr>
-        <w:t>Jatin</w:t>
-      </w:r>
-      <w:proofErr w:type="spellEnd"/>
-      <w:r>
-        <w:rPr>
-          <w:rFonts w:cstheme="minorHAnsi"/>
-        </w:rPr>
-        <w:t xml:space="preserve">. 2018. “WDA Designs Izakaya and Noodle Shop </w:t>
-      </w:r>
-      <w:proofErr w:type="gramStart"/>
-      <w:r>
-        <w:rPr>
-          <w:rFonts w:cstheme="minorHAnsi"/>
-        </w:rPr>
-        <w:t>In</w:t>
-      </w:r>
-      <w:proofErr w:type="gramEnd"/>
-      <w:r>
-        <w:rPr>
-          <w:rFonts w:cstheme="minorHAnsi"/>
-        </w:rPr>
-        <w:t xml:space="preserve"> Mumbai With Eclectic Asian Interiors.” Design Boom, June 29. Accessed January 18, 2021. https://www.designboom.com/architecture/wda-noodle-shop-mumbai-asian-interiors-06-29-2018/.</w:t>
-      </w:r>
-    </w:p>
-    <w:p>
-      <w:pPr>
-        <w:ind w:left="720" w:hanging="720"/>
-      </w:pPr>
-      <w:r>
-        <w:t xml:space="preserve">Judy. </w:t>
-      </w:r>
-      <w:r>
-        <w:t>2017a. “Chinese Pickled Cucumbers (</w:t>
-      </w:r>
-      <w:proofErr w:type="spellStart"/>
+      <w:r>
+        <w:rPr>
+          <w:rFonts w:ascii="MS Gothic" w:eastAsia="MS Gothic" w:hAnsi="MS Gothic" w:cs="MS Gothic" w:hint="eastAsia"/>
+        </w:rPr>
+        <w:t>上海生煎</w:t>
+      </w:r>
       <w:r>
         <w:rPr>
           <w:rFonts w:ascii="Microsoft JhengHei" w:eastAsia="Microsoft JhengHei" w:hAnsi="Microsoft JhengHei" w:cs="Microsoft JhengHei" w:hint="eastAsia"/>
         </w:rPr>
-        <w:t>酱黄瓜</w:t>
-      </w:r>
-      <w:proofErr w:type="spellEnd"/>
+        <w:t>馒头</w:t>
+      </w:r>
+      <w:r>
+        <w:t>)</w:t>
+      </w:r>
+      <w:r>
+        <w:t xml:space="preserve">.” The Woks of Life, October 24. Accessed January 18, 2021. </w:t>
+      </w:r>
+      <w:r>
+        <w:t>https://thewoksoflife.com/shanghai-pan-fried-pork-buns-shengjian-mantou/</w:t>
+      </w:r>
+      <w:r>
+        <w:t>.</w:t>
+      </w:r>
+    </w:p>
+    <w:p>
+      <w:pPr>
+        <w:ind w:left="720" w:hanging="720"/>
+        <w:rPr>
+          <w:rFonts w:cstheme="minorHAnsi"/>
+        </w:rPr>
+      </w:pPr>
+      <w:r>
+        <w:rPr>
+          <w:rFonts w:cstheme="minorHAnsi"/>
+        </w:rPr>
+        <w:t>―――.</w:t>
+      </w:r>
+      <w:r>
+        <w:rPr>
+          <w:rFonts w:cstheme="minorHAnsi"/>
+        </w:rPr>
+        <w:t xml:space="preserve"> 2020b. “Shanghai Scallion Flat Bread.” The Woks of Life, December 28. Accessed March 3, 2021. </w:t>
+      </w:r>
+      <w:r>
+        <w:rPr>
+          <w:rFonts w:cstheme="minorHAnsi"/>
+        </w:rPr>
+        <w:t>https://thewoksoflife.com/shanghai-scallion-flatbread-qiang-bing/</w:t>
+      </w:r>
+      <w:r>
+        <w:rPr>
+          <w:rFonts w:cstheme="minorHAnsi"/>
+        </w:rPr>
+        <w:t>.</w:t>
+      </w:r>
+    </w:p>
+    <w:p>
+      <w:pPr>
+        <w:ind w:left="720" w:hanging="720"/>
+        <w:rPr>
+          <w:rFonts w:cstheme="minorHAnsi"/>
+        </w:rPr>
+      </w:pPr>
+      <w:r>
+        <w:rPr>
+          <w:rFonts w:cstheme="minorHAnsi"/>
+        </w:rPr>
+        <w:t>―――. 2019</w:t>
+      </w:r>
+      <w:r>
+        <w:rPr>
+          <w:rFonts w:cstheme="minorHAnsi"/>
+        </w:rPr>
+        <w:t>e</w:t>
+      </w:r>
+      <w:r>
+        <w:rPr>
+          <w:rFonts w:cstheme="minorHAnsi"/>
+        </w:rPr>
+        <w:t xml:space="preserve">. “Shanghai Scallion Oil Noodles (Cong You Ban Mian).” The Woks of Life, July 9. Accessed January 18, 2021. </w:t>
+      </w:r>
+      <w:r>
+        <w:rPr>
+          <w:rFonts w:cstheme="minorHAnsi"/>
+        </w:rPr>
+        <w:t>https://thewoksoflife.com/soy-scallion-noodles-cong-ban-mian/</w:t>
+      </w:r>
+      <w:r>
+        <w:rPr>
+          <w:rFonts w:cstheme="minorHAnsi"/>
+        </w:rPr>
+        <w:t>.</w:t>
+      </w:r>
+    </w:p>
+    <w:p>
+      <w:pPr>
+        <w:ind w:left="720" w:hanging="720"/>
+      </w:pPr>
+      <w:r>
+        <w:rPr>
+          <w:rFonts w:cstheme="minorHAnsi"/>
+        </w:rPr>
+        <w:lastRenderedPageBreak/>
+        <w:t xml:space="preserve">―――. </w:t>
+      </w:r>
+      <w:r>
+        <w:t>2016</w:t>
+      </w:r>
+      <w:r>
+        <w:t>b</w:t>
+      </w:r>
+      <w:r>
+        <w:t>. “Shanghai Shrimp Stir-Fry – You Bao Xia (</w:t>
+      </w:r>
+      <w:r>
+        <w:rPr>
+          <w:rFonts w:ascii="MS Gothic" w:eastAsia="MS Gothic" w:hAnsi="MS Gothic" w:cs="MS Gothic" w:hint="eastAsia"/>
+        </w:rPr>
+        <w:t>油爆</w:t>
+      </w:r>
+      <w:r>
+        <w:rPr>
+          <w:rFonts w:ascii="Microsoft JhengHei" w:eastAsia="Microsoft JhengHei" w:hAnsi="Microsoft JhengHei" w:cs="Microsoft JhengHei" w:hint="eastAsia"/>
+        </w:rPr>
+        <w:t>虾</w:t>
+      </w:r>
       <w:r>
         <w:rPr>
           <w:rFonts w:hint="eastAsia"/>
@@ -136,18 +483,173 @@
         <w:t>.”</w:t>
       </w:r>
       <w:r>
-        <w:t xml:space="preserve"> The Woks of Life, June 8. Accessed January 18, 2021. </w:t>
-      </w:r>
-      <w:r>
-        <w:t>https://thewoksoflife.com/chinese-pickled-cucumbers/</w:t>
-      </w:r>
-      <w:r>
-        <w:t>.</w:t>
-      </w:r>
-    </w:p>
-    <w:p>
-      <w:pPr>
-        <w:ind w:left="720" w:hanging="720"/>
+        <w:t xml:space="preserve"> The Woks of Life, February 10. Accessed January 18, 2021. </w:t>
+      </w:r>
+      <w:r>
+        <w:t>https://thewoksoflife.com/shrimp-stir-fry-shanghai/</w:t>
+      </w:r>
+      <w:r>
+        <w:t>.</w:t>
+      </w:r>
+    </w:p>
+    <w:p>
+      <w:pPr>
+        <w:ind w:left="720" w:hanging="720"/>
+        <w:rPr>
+          <w:rFonts w:cstheme="minorHAnsi"/>
+        </w:rPr>
+      </w:pPr>
+      <w:r>
+        <w:rPr>
+          <w:rFonts w:cstheme="minorHAnsi"/>
+        </w:rPr>
+        <w:t>―――. 2014</w:t>
+      </w:r>
+      <w:r>
+        <w:rPr>
+          <w:rFonts w:cstheme="minorHAnsi"/>
+        </w:rPr>
+        <w:t>b</w:t>
+      </w:r>
+      <w:r>
+        <w:rPr>
+          <w:rFonts w:cstheme="minorHAnsi"/>
+        </w:rPr>
+        <w:t xml:space="preserve">. “Shanghai-Style Braised Pork Belly (Hong Shao Rou).” The Woks of Life, April 14. Accessed January 18, 2021. </w:t>
+      </w:r>
+      <w:r>
+        <w:rPr>
+          <w:rFonts w:cstheme="minorHAnsi"/>
+        </w:rPr>
+        <w:t>https://thewoksoflife.com/shanghai-style-braised-pork-belly/</w:t>
+      </w:r>
+      <w:r>
+        <w:rPr>
+          <w:rFonts w:cstheme="minorHAnsi"/>
+        </w:rPr>
+        <w:t>.</w:t>
+      </w:r>
+    </w:p>
+    <w:p>
+      <w:pPr>
+        <w:ind w:left="720" w:hanging="720"/>
+        <w:rPr>
+          <w:rFonts w:cstheme="minorHAnsi"/>
+        </w:rPr>
+      </w:pPr>
+      <w:r>
+        <w:rPr>
+          <w:rFonts w:cstheme="minorHAnsi"/>
+        </w:rPr>
+        <w:t>―――. 2018</w:t>
+      </w:r>
+      <w:r>
+        <w:rPr>
+          <w:rFonts w:cstheme="minorHAnsi"/>
+        </w:rPr>
+        <w:t>b</w:t>
+      </w:r>
+      <w:r>
+        <w:rPr>
+          <w:rFonts w:cstheme="minorHAnsi"/>
+        </w:rPr>
+        <w:t>. “Shanghai-Style Red Vegetable Soup (</w:t>
+      </w:r>
+      <w:r>
+        <w:rPr>
+          <w:rFonts w:ascii="Microsoft JhengHei" w:eastAsia="Microsoft JhengHei" w:hAnsi="Microsoft JhengHei" w:cs="Microsoft JhengHei" w:hint="eastAsia"/>
+        </w:rPr>
+        <w:t>罗宋汤</w:t>
+      </w:r>
+      <w:r>
+        <w:rPr>
+          <w:rFonts w:cstheme="minorHAnsi"/>
+        </w:rPr>
+        <w:t xml:space="preserve"> - Luo Song Tang).” The Woks of Life, October 27. Accessed January 18, 2021. </w:t>
+      </w:r>
+      <w:r>
+        <w:rPr>
+          <w:rFonts w:cstheme="minorHAnsi"/>
+        </w:rPr>
+        <w:t>https://thewoksoflife.com/red-vegetable-soup-shanghai-luo-song-tang/</w:t>
+      </w:r>
+      <w:r>
+        <w:rPr>
+          <w:rFonts w:cstheme="minorHAnsi"/>
+        </w:rPr>
+        <w:t>.</w:t>
+      </w:r>
+    </w:p>
+    <w:p>
+      <w:pPr>
+        <w:ind w:left="720" w:hanging="720"/>
+        <w:rPr>
+          <w:rFonts w:cstheme="minorHAnsi"/>
+        </w:rPr>
+      </w:pPr>
+      <w:r>
+        <w:rPr>
+          <w:rFonts w:cstheme="minorHAnsi"/>
+        </w:rPr>
+        <w:t xml:space="preserve">―――. 2015a. “Sichuan Spicy Wontons Recipe.” The Woks of Life, September 26. Accessed January 18, 2021. </w:t>
+      </w:r>
+      <w:r>
+        <w:rPr>
+          <w:rFonts w:cstheme="minorHAnsi"/>
+        </w:rPr>
+        <w:t>https://thewoksoflife.com/sichuan-spicy-wontons/</w:t>
+      </w:r>
+      <w:r>
+        <w:rPr>
+          <w:rFonts w:cstheme="minorHAnsi"/>
+        </w:rPr>
+        <w:t>.</w:t>
+      </w:r>
+    </w:p>
+    <w:p>
+      <w:pPr>
+        <w:ind w:left="720" w:hanging="720"/>
+        <w:rPr>
+          <w:rFonts w:cstheme="minorHAnsi"/>
+        </w:rPr>
+      </w:pPr>
+      <w:r>
+        <w:rPr>
+          <w:rFonts w:cstheme="minorHAnsi"/>
+        </w:rPr>
+        <w:t>―――. 2019</w:t>
+      </w:r>
+      <w:r>
+        <w:rPr>
+          <w:rFonts w:cstheme="minorHAnsi"/>
+        </w:rPr>
+        <w:t>f</w:t>
+      </w:r>
+      <w:r>
+        <w:rPr>
+          <w:rFonts w:cstheme="minorHAnsi"/>
+        </w:rPr>
+        <w:t xml:space="preserve">. “Soup Dumplings (Xiaolongbao).” The Woks of Life, October 28. Accessed January 18, 2021. </w:t>
+      </w:r>
+      <w:r>
+        <w:rPr>
+          <w:rFonts w:cstheme="minorHAnsi"/>
+        </w:rPr>
+        <w:t>https://thewoksoflife.com/steamed-shanghai-soup-dumplings-xiaolongbao/</w:t>
+      </w:r>
+      <w:r>
+        <w:rPr>
+          <w:rFonts w:cstheme="minorHAnsi"/>
+        </w:rPr>
+        <w:t>.</w:t>
+      </w:r>
+    </w:p>
+    <w:p>
+      <w:pPr>
+        <w:ind w:left="720" w:hanging="720"/>
+        <w:rPr>
+          <w:rFonts w:cstheme="minorHAnsi"/>
+        </w:rPr>
       </w:pPr>
       <w:r>
         <w:rPr>
@@ -159,593 +661,122 @@
         <w:rPr>
           <w:rFonts w:cstheme="minorHAnsi"/>
         </w:rPr>
-        <w:t xml:space="preserve"> </w:t>
-      </w:r>
-      <w:r>
-        <w:t xml:space="preserve">2019a. “Egg Drop Soup.” The Woks of Life, May 24. Accessed January 18, 2021. </w:t>
-      </w:r>
-      <w:r>
-        <w:t>https://thewoksoflife.com/egg-drop-soup/</w:t>
-      </w:r>
-      <w:r>
-        <w:t>.</w:t>
-      </w:r>
-    </w:p>
-    <w:p>
-      <w:pPr>
-        <w:ind w:left="720" w:hanging="720"/>
-      </w:pPr>
-      <w:r>
-        <w:rPr>
-          <w:rFonts w:cstheme="minorHAnsi"/>
-        </w:rPr>
-        <w:t>―――.</w:t>
-      </w:r>
-      <w:r>
-        <w:rPr>
-          <w:rFonts w:cstheme="minorHAnsi"/>
-        </w:rPr>
-        <w:t xml:space="preserve"> </w:t>
-      </w:r>
-      <w:r>
-        <w:t>2017</w:t>
-      </w:r>
-      <w:r>
-        <w:t>b</w:t>
-      </w:r>
-      <w:r>
-        <w:t xml:space="preserve">. “San Xian Wontons (Shrimp, Pork, and Chicken Wontons).” The Woks of Life, November 30. Accessed January 18, 2021. </w:t>
-      </w:r>
-      <w:r>
-        <w:t>https://thewoksoflife.com/san-xian-wontons/</w:t>
-      </w:r>
-      <w:r>
-        <w:t>.</w:t>
-      </w:r>
-    </w:p>
-    <w:p>
-      <w:pPr>
-        <w:ind w:left="720" w:hanging="720"/>
-        <w:rPr>
-          <w:rFonts w:cstheme="minorHAnsi"/>
-        </w:rPr>
-      </w:pPr>
-      <w:r>
-        <w:rPr>
-          <w:rFonts w:cstheme="minorHAnsi"/>
-        </w:rPr>
-        <w:t>―――.</w:t>
-      </w:r>
-      <w:r>
-        <w:rPr>
-          <w:rFonts w:cstheme="minorHAnsi"/>
-        </w:rPr>
-        <w:t xml:space="preserve"> 2014a. “Shanghai Fried Noodles (Cu Chao </w:t>
-      </w:r>
-      <w:proofErr w:type="spellStart"/>
-      <w:r>
-        <w:rPr>
-          <w:rFonts w:cstheme="minorHAnsi"/>
-        </w:rPr>
-        <w:t>Mian</w:t>
-      </w:r>
-      <w:proofErr w:type="spellEnd"/>
-      <w:r>
-        <w:rPr>
-          <w:rFonts w:cstheme="minorHAnsi"/>
-        </w:rPr>
-        <w:t xml:space="preserve">).” The Woks of Life, December 14. Accessed January 18, 2021. </w:t>
-      </w:r>
-      <w:r>
-        <w:rPr>
-          <w:rFonts w:cstheme="minorHAnsi"/>
-        </w:rPr>
-        <w:t>https://thewoksoflife.com/shanghai-fried-noodles/</w:t>
-      </w:r>
-      <w:r>
-        <w:rPr>
-          <w:rFonts w:cstheme="minorHAnsi"/>
-        </w:rPr>
-        <w:t>.</w:t>
-      </w:r>
-    </w:p>
-    <w:p>
-      <w:pPr>
-        <w:ind w:left="720" w:hanging="720"/>
-        <w:rPr>
-          <w:rFonts w:cstheme="minorHAnsi"/>
-        </w:rPr>
-      </w:pPr>
-      <w:r>
-        <w:rPr>
-          <w:rFonts w:cstheme="minorHAnsi"/>
-        </w:rPr>
-        <w:t>―――.</w:t>
-      </w:r>
-      <w:r>
-        <w:rPr>
-          <w:rFonts w:cstheme="minorHAnsi"/>
-        </w:rPr>
-        <w:t xml:space="preserve"> 2016a. “Shanghai Hot Sauce Noodles (</w:t>
-      </w:r>
-      <w:proofErr w:type="spellStart"/>
-      <w:r>
-        <w:rPr>
-          <w:rFonts w:cstheme="minorHAnsi"/>
-        </w:rPr>
-        <w:t>Lajian</w:t>
-      </w:r>
-      <w:proofErr w:type="spellEnd"/>
-      <w:r>
-        <w:rPr>
-          <w:rFonts w:cstheme="minorHAnsi"/>
-        </w:rPr>
-        <w:t xml:space="preserve"> </w:t>
-      </w:r>
-      <w:proofErr w:type="spellStart"/>
-      <w:r>
-        <w:rPr>
-          <w:rFonts w:cstheme="minorHAnsi"/>
-        </w:rPr>
-        <w:t>Mian</w:t>
-      </w:r>
-      <w:proofErr w:type="spellEnd"/>
-      <w:r>
-        <w:rPr>
-          <w:rFonts w:cstheme="minorHAnsi"/>
-        </w:rPr>
-        <w:t xml:space="preserve">).” The Woks of Life, October 15. Accessed January 18, 2021. </w:t>
-      </w:r>
-    </w:p>
-    <w:p>
-      <w:pPr>
-        <w:ind w:left="720" w:hanging="720"/>
-      </w:pPr>
-      <w:r>
-        <w:rPr>
-          <w:rFonts w:cstheme="minorHAnsi"/>
-        </w:rPr>
-        <w:t>―――.</w:t>
-      </w:r>
-      <w:r>
-        <w:t xml:space="preserve"> 2020. “Shanghai Pan-Fried Pork Buns</w:t>
-      </w:r>
-      <w:r>
-        <w:t xml:space="preserve"> (</w:t>
-      </w:r>
-      <w:proofErr w:type="spellStart"/>
-      <w:r>
-        <w:t>Shengjian</w:t>
-      </w:r>
-      <w:proofErr w:type="spellEnd"/>
-      <w:r>
-        <w:t xml:space="preserve"> </w:t>
-      </w:r>
-      <w:proofErr w:type="spellStart"/>
-      <w:r>
-        <w:t>Mantou</w:t>
-      </w:r>
-      <w:proofErr w:type="spellEnd"/>
-      <w:r>
-        <w:t xml:space="preserve">, </w:t>
-      </w:r>
-      <w:proofErr w:type="spellStart"/>
+        <w:t xml:space="preserve"> 2020</w:t>
+      </w:r>
+      <w:r>
+        <w:rPr>
+          <w:rFonts w:cstheme="minorHAnsi"/>
+        </w:rPr>
+        <w:t>c</w:t>
+      </w:r>
+      <w:r>
+        <w:rPr>
+          <w:rFonts w:cstheme="minorHAnsi"/>
+        </w:rPr>
+        <w:t xml:space="preserve">. “White Sugar Sponge Cake.” The Woks of Life, August 11. Accessed March 3, 2021. </w:t>
+      </w:r>
+      <w:r>
+        <w:rPr>
+          <w:rFonts w:cstheme="minorHAnsi"/>
+        </w:rPr>
+        <w:t>https://thewoksoflife.com/bai-tang-gao-white-sugar-sponge-cake/</w:t>
+      </w:r>
+      <w:r>
+        <w:rPr>
+          <w:rFonts w:cstheme="minorHAnsi"/>
+        </w:rPr>
+        <w:t>.</w:t>
+      </w:r>
+    </w:p>
+    <w:p>
+      <w:pPr>
+        <w:ind w:left="720" w:hanging="720"/>
+        <w:rPr>
+          <w:rFonts w:cstheme="minorHAnsi"/>
+        </w:rPr>
+      </w:pPr>
+      <w:r>
+        <w:rPr>
+          <w:rFonts w:cstheme="minorHAnsi"/>
+        </w:rPr>
+        <w:t xml:space="preserve">―――. 2015b. “Yan Du Xian Shanghai Pork Soup With Bamboo And Tofu.” The Woks of Life, November 4. Accessed January 18, 2021. </w:t>
+      </w:r>
+      <w:r>
+        <w:rPr>
+          <w:rFonts w:cstheme="minorHAnsi"/>
+        </w:rPr>
+        <w:t>https://thewoksoflife.com/yan-du-xian/</w:t>
+      </w:r>
+      <w:r>
+        <w:rPr>
+          <w:rFonts w:cstheme="minorHAnsi"/>
+        </w:rPr>
+        <w:t>.</w:t>
+      </w:r>
+    </w:p>
+    <w:p>
+      <w:pPr>
+        <w:ind w:left="720" w:hanging="720"/>
+        <w:rPr>
+          <w:rFonts w:cstheme="minorHAnsi"/>
+        </w:rPr>
+      </w:pPr>
+      <w:r>
+        <w:rPr>
+          <w:rFonts w:cstheme="minorHAnsi"/>
+        </w:rPr>
+        <w:t>ZPZ Production. 2018. “Eat Like Bourdain: Shanghai.” Parts Unknown, December 11. Accessed January 18, 2021. https://explorepartsunknown.com/shanghai/eat-like-bourdain-shanghai/.</w:t>
+      </w:r>
+    </w:p>
+    <w:p>
+      <w:pPr>
+        <w:ind w:left="720" w:hanging="720"/>
+        <w:rPr>
+          <w:rFonts w:cstheme="minorHAnsi"/>
+        </w:rPr>
+      </w:pPr>
       <w:r>
         <w:rPr>
           <w:rFonts w:ascii="MS Gothic" w:eastAsia="MS Gothic" w:hAnsi="MS Gothic" w:cs="MS Gothic" w:hint="eastAsia"/>
         </w:rPr>
-        <w:t>上海生煎</w:t>
+        <w:t>大</w:t>
       </w:r>
       <w:r>
         <w:rPr>
           <w:rFonts w:ascii="Microsoft JhengHei" w:eastAsia="Microsoft JhengHei" w:hAnsi="Microsoft JhengHei" w:cs="Microsoft JhengHei" w:hint="eastAsia"/>
         </w:rPr>
-        <w:t>馒头</w:t>
-      </w:r>
-      <w:proofErr w:type="spellEnd"/>
-      <w:r>
-        <w:t>)</w:t>
-      </w:r>
-      <w:r>
-        <w:t xml:space="preserve">.” The Woks of Life, October 24. Accessed January 18, 2021. </w:t>
-      </w:r>
-      <w:r>
-        <w:t>https://thewoksoflife.com/shanghai-pan-fried-pork-buns-shengjian-mantou/</w:t>
-      </w:r>
-      <w:r>
-        <w:t>.</w:t>
-      </w:r>
-    </w:p>
-    <w:p>
-      <w:pPr>
-        <w:ind w:left="720" w:hanging="720"/>
-        <w:rPr>
-          <w:rFonts w:cstheme="minorHAnsi"/>
-        </w:rPr>
-      </w:pPr>
-      <w:r>
-        <w:rPr>
-          <w:rFonts w:cstheme="minorHAnsi"/>
-        </w:rPr>
-        <w:t>―――.</w:t>
-      </w:r>
-      <w:r>
-        <w:rPr>
-          <w:rFonts w:cstheme="minorHAnsi"/>
-        </w:rPr>
-        <w:t xml:space="preserve"> 2019b. “Shanghai Scallion Oil Noodles (Cong You Ban </w:t>
-      </w:r>
-      <w:proofErr w:type="spellStart"/>
-      <w:r>
-        <w:rPr>
-          <w:rFonts w:cstheme="minorHAnsi"/>
-        </w:rPr>
-        <w:t>Mian</w:t>
-      </w:r>
-      <w:proofErr w:type="spellEnd"/>
-      <w:r>
-        <w:rPr>
-          <w:rFonts w:cstheme="minorHAnsi"/>
-        </w:rPr>
-        <w:t xml:space="preserve">).” The Woks of Life, July 9. Accessed January 18, 2021. </w:t>
-      </w:r>
-      <w:r>
-        <w:rPr>
-          <w:rFonts w:cstheme="minorHAnsi"/>
-        </w:rPr>
-        <w:t>https://thewoksoflife.com/soy-scallion-noodles-cong-ban-mian/</w:t>
-      </w:r>
-      <w:r>
-        <w:rPr>
-          <w:rFonts w:cstheme="minorHAnsi"/>
-        </w:rPr>
-        <w:t>.</w:t>
-      </w:r>
-    </w:p>
-    <w:p>
-      <w:pPr>
-        <w:ind w:left="720" w:hanging="720"/>
-      </w:pPr>
-      <w:r>
-        <w:rPr>
-          <w:rFonts w:cstheme="minorHAnsi"/>
-        </w:rPr>
-        <w:t>―――.</w:t>
-      </w:r>
-      <w:r>
-        <w:rPr>
-          <w:rFonts w:cstheme="minorHAnsi"/>
-        </w:rPr>
-        <w:t xml:space="preserve"> </w:t>
-      </w:r>
-      <w:r>
-        <w:t>2016</w:t>
-      </w:r>
-      <w:r>
-        <w:t>b</w:t>
-      </w:r>
-      <w:r>
-        <w:t>. “Shanghai Shrimp Stir-Fry – You Bao Xia (</w:t>
-      </w:r>
-      <w:proofErr w:type="spellStart"/>
+        <w:t>喵酱</w:t>
+      </w:r>
+      <w:r>
+        <w:rPr>
+          <w:rFonts w:cstheme="minorHAnsi" w:hint="eastAsia"/>
+        </w:rPr>
+        <w:t>.</w:t>
+      </w:r>
+      <w:r>
+        <w:rPr>
+          <w:rFonts w:cstheme="minorHAnsi"/>
+        </w:rPr>
+        <w:t xml:space="preserve"> 2019. </w:t>
+      </w:r>
+      <w:r>
+        <w:rPr>
+          <w:rFonts w:cstheme="minorHAnsi"/>
+        </w:rPr>
+        <w:t>“</w:t>
+      </w:r>
       <w:r>
         <w:rPr>
           <w:rFonts w:ascii="MS Gothic" w:eastAsia="MS Gothic" w:hAnsi="MS Gothic" w:cs="MS Gothic" w:hint="eastAsia"/>
         </w:rPr>
-        <w:t>油爆</w:t>
+        <w:t>啤酒小</w:t>
       </w:r>
       <w:r>
         <w:rPr>
           <w:rFonts w:ascii="Microsoft JhengHei" w:eastAsia="Microsoft JhengHei" w:hAnsi="Microsoft JhengHei" w:cs="Microsoft JhengHei" w:hint="eastAsia"/>
         </w:rPr>
-        <w:t>虾</w:t>
-      </w:r>
-      <w:proofErr w:type="spellEnd"/>
-      <w:r>
-        <w:rPr>
-          <w:rFonts w:hint="eastAsia"/>
-        </w:rPr>
-        <w:t>)</w:t>
-      </w:r>
-      <w:r>
-        <w:t>.”</w:t>
-      </w:r>
-      <w:r>
-        <w:t xml:space="preserve"> The Woks of Life, February 10. Accessed January 18, 2021. </w:t>
-      </w:r>
-      <w:r>
-        <w:t>https://thewoksoflife.com/shrimp-stir-fry-shanghai/</w:t>
-      </w:r>
-      <w:r>
-        <w:t>.</w:t>
-      </w:r>
-    </w:p>
-    <w:p>
-      <w:pPr>
-        <w:ind w:left="720" w:hanging="720"/>
-        <w:rPr>
-          <w:rFonts w:cstheme="minorHAnsi"/>
-        </w:rPr>
-      </w:pPr>
-      <w:r>
-        <w:rPr>
-          <w:rFonts w:cstheme="minorHAnsi"/>
-        </w:rPr>
-        <w:t>―――. 2014</w:t>
-      </w:r>
-      <w:r>
-        <w:rPr>
-          <w:rFonts w:cstheme="minorHAnsi"/>
-        </w:rPr>
-        <w:t>b</w:t>
-      </w:r>
-      <w:r>
-        <w:rPr>
-          <w:rFonts w:cstheme="minorHAnsi"/>
-        </w:rPr>
-        <w:t xml:space="preserve">. “Shanghai-Style Braised Pork Belly (Hong Shao Rou).” The Woks of Life, April 14. Accessed January 18, 2021. </w:t>
-      </w:r>
-      <w:r>
-        <w:rPr>
-          <w:rFonts w:cstheme="minorHAnsi"/>
-        </w:rPr>
-        <w:t>https://thewoksoflife.com/shanghai-style-braised-pork-belly/</w:t>
-      </w:r>
-      <w:r>
-        <w:rPr>
-          <w:rFonts w:cstheme="minorHAnsi"/>
-        </w:rPr>
-        <w:t>.</w:t>
-      </w:r>
-    </w:p>
-    <w:p>
-      <w:pPr>
-        <w:ind w:left="720" w:hanging="720"/>
-        <w:rPr>
-          <w:rFonts w:cstheme="minorHAnsi"/>
-        </w:rPr>
-      </w:pPr>
-      <w:r>
-        <w:rPr>
-          <w:rFonts w:cstheme="minorHAnsi"/>
-        </w:rPr>
-        <w:t>―――.</w:t>
-      </w:r>
-      <w:r>
-        <w:rPr>
-          <w:rFonts w:cstheme="minorHAnsi"/>
-        </w:rPr>
-        <w:t xml:space="preserve"> 2018. “Shanghai-Style Red Vegetable Soup (</w:t>
-      </w:r>
-      <w:proofErr w:type="spellStart"/>
-      <w:r>
-        <w:rPr>
-          <w:rFonts w:ascii="Microsoft JhengHei" w:eastAsia="Microsoft JhengHei" w:hAnsi="Microsoft JhengHei" w:cs="Microsoft JhengHei" w:hint="eastAsia"/>
-        </w:rPr>
-        <w:t>罗宋汤</w:t>
-      </w:r>
-      <w:proofErr w:type="spellEnd"/>
-      <w:r>
-        <w:rPr>
-          <w:rFonts w:cstheme="minorHAnsi"/>
-        </w:rPr>
-        <w:t xml:space="preserve"> - Luo Song Tang).” The Woks of Life, October 27. Accessed January 18, 2021. </w:t>
-      </w:r>
-      <w:r>
-        <w:rPr>
-          <w:rFonts w:cstheme="minorHAnsi"/>
-        </w:rPr>
-        <w:t>https://thewoksoflife.com/red-vegetable-soup-shanghai-luo-song-tang/</w:t>
-      </w:r>
-      <w:r>
-        <w:rPr>
-          <w:rFonts w:cstheme="minorHAnsi"/>
-        </w:rPr>
-        <w:t>.</w:t>
-      </w:r>
-    </w:p>
-    <w:p>
-      <w:pPr>
-        <w:ind w:left="720" w:hanging="720"/>
-        <w:rPr>
-          <w:rFonts w:cstheme="minorHAnsi"/>
-        </w:rPr>
-      </w:pPr>
-      <w:r>
-        <w:rPr>
-          <w:rFonts w:cstheme="minorHAnsi"/>
-        </w:rPr>
-        <w:t>―――.</w:t>
-      </w:r>
-      <w:r>
-        <w:rPr>
-          <w:rFonts w:cstheme="minorHAnsi"/>
-        </w:rPr>
-        <w:t xml:space="preserve"> 2015a. “Sichuan Spicy Wontons Recipe.” The Woks of Life, September 26. Accessed January 18, 2021. </w:t>
-      </w:r>
-      <w:r>
-        <w:rPr>
-          <w:rFonts w:cstheme="minorHAnsi"/>
-        </w:rPr>
-        <w:t>https://thewoksoflife.com/sichuan-spicy-wontons/</w:t>
-      </w:r>
-      <w:r>
-        <w:rPr>
-          <w:rFonts w:cstheme="minorHAnsi"/>
-        </w:rPr>
-        <w:t>.</w:t>
-      </w:r>
-    </w:p>
-    <w:p>
-      <w:pPr>
-        <w:ind w:left="720" w:hanging="720"/>
-        <w:rPr>
-          <w:rFonts w:cstheme="minorHAnsi"/>
-        </w:rPr>
-      </w:pPr>
-      <w:r>
-        <w:rPr>
-          <w:rFonts w:cstheme="minorHAnsi"/>
-        </w:rPr>
-        <w:lastRenderedPageBreak/>
-        <w:t>―――.</w:t>
-      </w:r>
-      <w:r>
-        <w:rPr>
-          <w:rFonts w:cstheme="minorHAnsi"/>
-        </w:rPr>
-        <w:t xml:space="preserve"> 2019</w:t>
-      </w:r>
-      <w:r>
-        <w:rPr>
-          <w:rFonts w:cstheme="minorHAnsi"/>
-        </w:rPr>
-        <w:t>c</w:t>
-      </w:r>
-      <w:r>
-        <w:rPr>
-          <w:rFonts w:cstheme="minorHAnsi"/>
-        </w:rPr>
-        <w:t xml:space="preserve">. “Soup Dumplings (Xiaolongbao).” The Woks of Life, October 28. Accessed January 18, 2021. </w:t>
-      </w:r>
-      <w:r>
-        <w:rPr>
-          <w:rFonts w:cstheme="minorHAnsi"/>
-        </w:rPr>
-        <w:t>https://thewoksoflife.com/steamed-shanghai-soup-dumplings-xiaolongbao/</w:t>
-      </w:r>
-      <w:r>
-        <w:rPr>
-          <w:rFonts w:cstheme="minorHAnsi"/>
-        </w:rPr>
-        <w:t>.</w:t>
-      </w:r>
-    </w:p>
-    <w:p>
-      <w:pPr>
-        <w:ind w:left="720" w:hanging="720"/>
-        <w:rPr>
-          <w:rFonts w:cstheme="minorHAnsi"/>
-        </w:rPr>
-      </w:pPr>
-      <w:r>
-        <w:rPr>
-          <w:rFonts w:cstheme="minorHAnsi"/>
-        </w:rPr>
-        <w:t>―――</w:t>
-      </w:r>
-      <w:r>
-        <w:rPr>
-          <w:rFonts w:cstheme="minorHAnsi"/>
-        </w:rPr>
-        <w:t xml:space="preserve">. 2015b. “Yan Du Xian Shanghai Pork Soup </w:t>
-      </w:r>
-      <w:proofErr w:type="gramStart"/>
-      <w:r>
-        <w:rPr>
-          <w:rFonts w:cstheme="minorHAnsi"/>
-        </w:rPr>
-        <w:t>With</w:t>
-      </w:r>
-      <w:proofErr w:type="gramEnd"/>
-      <w:r>
-        <w:rPr>
-          <w:rFonts w:cstheme="minorHAnsi"/>
-        </w:rPr>
-        <w:t xml:space="preserve"> Bamboo And Tofu.” The Woks of Life, November 4. Accessed January 18, 2021. </w:t>
-      </w:r>
-      <w:r>
-        <w:rPr>
-          <w:rFonts w:cstheme="minorHAnsi"/>
-        </w:rPr>
-        <w:t>https://thewoksoflife.com/yan-du-xian/</w:t>
-      </w:r>
-      <w:r>
-        <w:rPr>
-          <w:rFonts w:cstheme="minorHAnsi"/>
-        </w:rPr>
-        <w:t>.</w:t>
-      </w:r>
-    </w:p>
-    <w:p>
-      <w:pPr>
-        <w:ind w:left="720" w:hanging="720"/>
-        <w:rPr>
-          <w:rFonts w:cstheme="minorHAnsi"/>
-        </w:rPr>
-      </w:pPr>
-      <w:r>
-        <w:rPr>
-          <w:rFonts w:cstheme="minorHAnsi"/>
-        </w:rPr>
-        <w:t xml:space="preserve">ZPZ Production. 2018. “Eat Like Bourdain: Shanghai.” Parts Unknown, December 11. Accessed January 18, 2021. </w:t>
-      </w:r>
-      <w:r>
-        <w:rPr>
-          <w:rFonts w:cstheme="minorHAnsi"/>
-        </w:rPr>
-        <w:t>https://explorepartsunknown.com/shanghai/eat-like-bourdain-shanghai/</w:t>
-      </w:r>
-      <w:r>
-        <w:rPr>
-          <w:rFonts w:cstheme="minorHAnsi"/>
-        </w:rPr>
-        <w:t>.</w:t>
-      </w:r>
-    </w:p>
-    <w:p>
-      <w:pPr>
-        <w:ind w:left="720" w:hanging="720"/>
-        <w:rPr>
-          <w:rFonts w:cstheme="minorHAnsi"/>
-        </w:rPr>
-      </w:pPr>
-      <w:proofErr w:type="spellStart"/>
-      <w:r>
-        <w:rPr>
-          <w:rFonts w:ascii="MS Gothic" w:eastAsia="MS Gothic" w:hAnsi="MS Gothic" w:cs="MS Gothic" w:hint="eastAsia"/>
-        </w:rPr>
-        <w:t>大</w:t>
-      </w:r>
-      <w:r>
-        <w:rPr>
-          <w:rFonts w:ascii="Microsoft JhengHei" w:eastAsia="Microsoft JhengHei" w:hAnsi="Microsoft JhengHei" w:cs="Microsoft JhengHei" w:hint="eastAsia"/>
-        </w:rPr>
-        <w:t>喵酱</w:t>
-      </w:r>
-      <w:proofErr w:type="spellEnd"/>
-      <w:r>
-        <w:rPr>
-          <w:rFonts w:cstheme="minorHAnsi" w:hint="eastAsia"/>
-        </w:rPr>
-        <w:t>.</w:t>
-      </w:r>
-      <w:r>
-        <w:rPr>
-          <w:rFonts w:cstheme="minorHAnsi"/>
-        </w:rPr>
-        <w:t xml:space="preserve"> 2019. </w:t>
-      </w:r>
-      <w:r>
-        <w:rPr>
-          <w:rFonts w:cstheme="minorHAnsi"/>
-        </w:rPr>
-        <w:t>“</w:t>
-      </w:r>
-      <w:proofErr w:type="spellStart"/>
-      <w:r>
-        <w:rPr>
-          <w:rFonts w:ascii="MS Gothic" w:eastAsia="MS Gothic" w:hAnsi="MS Gothic" w:cs="MS Gothic" w:hint="eastAsia"/>
-        </w:rPr>
-        <w:t>啤酒小</w:t>
-      </w:r>
-      <w:r>
-        <w:rPr>
-          <w:rFonts w:ascii="Microsoft JhengHei" w:eastAsia="Microsoft JhengHei" w:hAnsi="Microsoft JhengHei" w:cs="Microsoft JhengHei" w:hint="eastAsia"/>
-        </w:rPr>
         <w:t>龙虾</w:t>
       </w:r>
-      <w:proofErr w:type="spellEnd"/>
       <w:r>
         <w:rPr>
           <w:rFonts w:cstheme="minorHAnsi" w:hint="eastAsia"/>
@@ -799,31 +830,11 @@
           <w:rFonts w:cstheme="minorHAnsi"/>
         </w:rPr>
       </w:pPr>
-      <w:proofErr w:type="spellStart"/>
-      <w:r>
-        <w:rPr>
-          <w:rFonts w:cstheme="minorHAnsi"/>
-        </w:rPr>
-        <w:t>Narin</w:t>
-      </w:r>
-      <w:proofErr w:type="spellEnd"/>
-      <w:r>
-        <w:rPr>
-          <w:rFonts w:cstheme="minorHAnsi"/>
-        </w:rPr>
-        <w:t xml:space="preserve">. n.d. “Water Wave Seamless Background.” Adobe Stock. Accessed January 19, 2021. </w:t>
-      </w:r>
-      <w:r>
-        <w:rPr>
-          <w:rFonts w:cstheme="minorHAnsi"/>
-        </w:rPr>
-        <w:t>https://stock.adobe.com/images/water-wave-seamless-background/144412459?asset_id=144412459</w:t>
-      </w:r>
-      <w:r>
-        <w:rPr>
-          <w:rFonts w:cstheme="minorHAnsi"/>
-        </w:rPr>
-        <w:t>.</w:t>
+      <w:r>
+        <w:rPr>
+          <w:rFonts w:cstheme="minorHAnsi"/>
+        </w:rPr>
+        <w:t>Narin. n.d. “Water Wave Seamless Background.” Adobe Stock. Accessed January 19, 2021. https://stock.adobe.com/images/water-wave-seamless-background/144412459?asset_id=144412459.</w:t>
       </w:r>
     </w:p>
     <w:p>
@@ -849,8 +860,6 @@
       <w:r>
         <w:t>Xiao long bao (soup dumplings)</w:t>
       </w:r>
-      <w:bookmarkStart w:id="0" w:name="_GoBack"/>
-      <w:bookmarkEnd w:id="0"/>
     </w:p>
     <w:p>
       <w:pPr>
@@ -860,35 +869,11 @@
           <w:numId w:val="1"/>
         </w:numPr>
       </w:pPr>
-      <w:proofErr w:type="spellStart"/>
-      <w:r>
-        <w:t>Er</w:t>
-      </w:r>
-      <w:proofErr w:type="spellEnd"/>
-      <w:r>
-        <w:t xml:space="preserve"> </w:t>
-      </w:r>
-      <w:proofErr w:type="spellStart"/>
-      <w:r>
-        <w:t>Guang</w:t>
-      </w:r>
-      <w:proofErr w:type="spellEnd"/>
-      <w:r>
-        <w:t xml:space="preserve"> </w:t>
-      </w:r>
-      <w:proofErr w:type="spellStart"/>
-      <w:r>
-        <w:t>Hundun</w:t>
-      </w:r>
-      <w:proofErr w:type="spellEnd"/>
-      <w:r>
-        <w:t xml:space="preserve"> (</w:t>
-      </w:r>
-      <w:r>
-        <w:t>San Xian Wontons</w:t>
-      </w:r>
-      <w:r>
-        <w:t xml:space="preserve"> </w:t>
+      <w:r>
+        <w:t>Er Guang Hundun (</w:t>
+      </w:r>
+      <w:r>
+        <w:t xml:space="preserve">San Xian Wontons </w:t>
       </w:r>
       <w:r>
         <w:t>pork wontons)</w:t>
@@ -939,15 +924,7 @@
         </w:numPr>
       </w:pPr>
       <w:r>
-        <w:t xml:space="preserve">Yan du </w:t>
-      </w:r>
-      <w:proofErr w:type="spellStart"/>
-      <w:r>
-        <w:t>xian</w:t>
-      </w:r>
-      <w:proofErr w:type="spellEnd"/>
-      <w:r>
-        <w:t xml:space="preserve"> (clay pot soup with bean curd, pork belly, tofu, and bamboo)</w:t>
+        <w:t>Yan du xian (clay pot soup with bean curd, pork belly, tofu, and bamboo)</w:t>
       </w:r>
     </w:p>
     <w:p>
@@ -1007,6 +984,7 @@
         </w:numPr>
       </w:pPr>
       <w:r>
+        <w:lastRenderedPageBreak/>
         <w:t>Fried Noodles</w:t>
       </w:r>
     </w:p>
@@ -1055,15 +1033,7 @@
         </w:numPr>
       </w:pPr>
       <w:r>
-        <w:t xml:space="preserve">You bao </w:t>
-      </w:r>
-      <w:proofErr w:type="spellStart"/>
-      <w:r>
-        <w:t>xia</w:t>
-      </w:r>
-      <w:proofErr w:type="spellEnd"/>
-      <w:r>
-        <w:t xml:space="preserve"> (wok-fried shrimp)</w:t>
+        <w:t>You bao xia (wok-fried shrimp)</w:t>
       </w:r>
     </w:p>
     <w:p>
@@ -1075,15 +1045,7 @@
         </w:numPr>
       </w:pPr>
       <w:r>
-        <w:t xml:space="preserve">Hong shao </w:t>
-      </w:r>
-      <w:proofErr w:type="spellStart"/>
-      <w:r>
-        <w:t>rou</w:t>
-      </w:r>
-      <w:proofErr w:type="spellEnd"/>
-      <w:r>
-        <w:t xml:space="preserve"> (braised pork belly)</w:t>
+        <w:t>Hong shao rou (braised pork belly)</w:t>
       </w:r>
     </w:p>
     <w:p>
@@ -1095,15 +1057,7 @@
         </w:numPr>
       </w:pPr>
       <w:r>
-        <w:t xml:space="preserve">Xiao long </w:t>
-      </w:r>
-      <w:proofErr w:type="spellStart"/>
-      <w:r>
-        <w:t>xia</w:t>
-      </w:r>
-      <w:proofErr w:type="spellEnd"/>
-      <w:r>
-        <w:t xml:space="preserve"> (crawfish)</w:t>
+        <w:t>Xiao long xia (crawfish)</w:t>
       </w:r>
     </w:p>
     <w:p>
@@ -1114,21 +1068,8 @@
           <w:numId w:val="1"/>
         </w:numPr>
       </w:pPr>
-      <w:proofErr w:type="spellStart"/>
-      <w:r>
-        <w:t>Ziran</w:t>
-      </w:r>
-      <w:proofErr w:type="spellEnd"/>
-      <w:r>
-        <w:t xml:space="preserve"> </w:t>
-      </w:r>
-      <w:proofErr w:type="spellStart"/>
-      <w:r>
-        <w:t>paigu</w:t>
-      </w:r>
-      <w:proofErr w:type="spellEnd"/>
-      <w:r>
-        <w:t xml:space="preserve"> (cumin-rubbed ribs)</w:t>
+      <w:r>
+        <w:t>Ziran paigu (cumin-rubbed ribs)</w:t>
       </w:r>
     </w:p>
     <w:p/>
@@ -1143,7 +1084,7 @@
 </file>
 
 <file path=word/numbering.xml><?xml version="1.0" encoding="utf-8"?>
-<w:numbering xmlns:wpc="http://schemas.microsoft.com/office/word/2010/wordprocessingCanvas" xmlns:cx="http://schemas.microsoft.com/office/drawing/2014/chartex" xmlns:cx1="http://schemas.microsoft.com/office/drawing/2015/9/8/chartex" xmlns:cx2="http://schemas.microsoft.com/office/drawing/2015/10/21/chartex" xmlns:cx3="http://schemas.microsoft.com/office/drawing/2016/5/9/chartex" xmlns:cx4="http://schemas.microsoft.com/office/drawing/2016/5/10/chartex" xmlns:cx5="http://schemas.microsoft.com/office/drawing/2016/5/11/chartex" xmlns:cx6="http://schemas.microsoft.com/office/drawing/2016/5/12/chartex" xmlns:cx7="http://schemas.microsoft.com/office/drawing/2016/5/13/chartex" xmlns:cx8="http://schemas.microsoft.com/office/drawing/2016/5/14/chartex" xmlns:mc="http://schemas.openxmlformats.org/markup-compatibility/2006" xmlns:aink="http://schemas.microsoft.com/office/drawing/2016/ink" xmlns:am3d="http://schemas.microsoft.com/office/drawing/2017/model3d" xmlns:o="urn:schemas-microsoft-com:office:office" xmlns:r="http://schemas.openxmlformats.org/officeDocument/2006/relationships" xmlns:m="http://schemas.openxmlformats.org/officeDocument/2006/math" xmlns:v="urn:schemas-microsoft-com:vml" xmlns:wp14="http://schemas.microsoft.com/office/word/2010/wordprocessingDrawing" xmlns:wp="http://schemas.openxmlformats.org/drawingml/2006/wordprocessingDrawing" xmlns:w10="urn:schemas-microsoft-com:office:word" xmlns:w="http://schemas.openxmlformats.org/wordprocessingml/2006/main" xmlns:w14="http://schemas.microsoft.com/office/word/2010/wordml" xmlns:w15="http://schemas.microsoft.com/office/word/2012/wordml" xmlns:w16cid="http://schemas.microsoft.com/office/word/2016/wordml/cid" xmlns:w16se="http://schemas.microsoft.com/office/word/2015/wordml/symex" xmlns:wpg="http://schemas.microsoft.com/office/word/2010/wordprocessingGroup" xmlns:wpi="http://schemas.microsoft.com/office/word/2010/wordprocessingInk" xmlns:wne="http://schemas.microsoft.com/office/word/2006/wordml" xmlns:wps="http://schemas.microsoft.com/office/word/2010/wordprocessingShape" mc:Ignorable="w14 w15 w16se w16cid wp14">
+<w:numbering xmlns:wpc="http://schemas.microsoft.com/office/word/2010/wordprocessingCanvas" xmlns:cx="http://schemas.microsoft.com/office/drawing/2014/chartex" xmlns:cx1="http://schemas.microsoft.com/office/drawing/2015/9/8/chartex" xmlns:cx2="http://schemas.microsoft.com/office/drawing/2015/10/21/chartex" xmlns:cx3="http://schemas.microsoft.com/office/drawing/2016/5/9/chartex" xmlns:cx4="http://schemas.microsoft.com/office/drawing/2016/5/10/chartex" xmlns:cx5="http://schemas.microsoft.com/office/drawing/2016/5/11/chartex" xmlns:cx6="http://schemas.microsoft.com/office/drawing/2016/5/12/chartex" xmlns:cx7="http://schemas.microsoft.com/office/drawing/2016/5/13/chartex" xmlns:cx8="http://schemas.microsoft.com/office/drawing/2016/5/14/chartex" xmlns:mc="http://schemas.openxmlformats.org/markup-compatibility/2006" xmlns:aink="http://schemas.microsoft.com/office/drawing/2016/ink" xmlns:am3d="http://schemas.microsoft.com/office/drawing/2017/model3d" xmlns:o="urn:schemas-microsoft-com:office:office" xmlns:r="http://schemas.openxmlformats.org/officeDocument/2006/relationships" xmlns:m="http://schemas.openxmlformats.org/officeDocument/2006/math" xmlns:v="urn:schemas-microsoft-com:vml" xmlns:wp14="http://schemas.microsoft.com/office/word/2010/wordprocessingDrawing" xmlns:wp="http://schemas.openxmlformats.org/drawingml/2006/wordprocessingDrawing" xmlns:w10="urn:schemas-microsoft-com:office:word" xmlns:w="http://schemas.openxmlformats.org/wordprocessingml/2006/main" xmlns:w14="http://schemas.microsoft.com/office/word/2010/wordml" xmlns:w15="http://schemas.microsoft.com/office/word/2012/wordml" xmlns:w16cex="http://schemas.microsoft.com/office/word/2018/wordml/cex" xmlns:w16cid="http://schemas.microsoft.com/office/word/2016/wordml/cid" xmlns:w16="http://schemas.microsoft.com/office/word/2018/wordml" xmlns:w16se="http://schemas.microsoft.com/office/word/2015/wordml/symex" xmlns:wpg="http://schemas.microsoft.com/office/word/2010/wordprocessingGroup" xmlns:wpi="http://schemas.microsoft.com/office/word/2010/wordprocessingInk" xmlns:wne="http://schemas.microsoft.com/office/word/2006/wordml" xmlns:wps="http://schemas.microsoft.com/office/word/2010/wordprocessingShape" mc:Ignorable="w14 w15 w16se w16cid w16 w16cex wp14">
   <w:abstractNum w:abstractNumId="0" w15:restartNumberingAfterBreak="0">
     <w:nsid w:val="4343315B"/>
     <w:multiLevelType w:val="hybridMultilevel"/>
@@ -1264,7 +1205,7 @@
 </file>
 
 <file path=word/styles.xml><?xml version="1.0" encoding="utf-8"?>
-<w:styles xmlns:mc="http://schemas.openxmlformats.org/markup-compatibility/2006" xmlns:r="http://schemas.openxmlformats.org/officeDocument/2006/relationships" xmlns:w="http://schemas.openxmlformats.org/wordprocessingml/2006/main" xmlns:w14="http://schemas.microsoft.com/office/word/2010/wordml" xmlns:w15="http://schemas.microsoft.com/office/word/2012/wordml" xmlns:w16cid="http://schemas.microsoft.com/office/word/2016/wordml/cid" xmlns:w16se="http://schemas.microsoft.com/office/word/2015/wordml/symex" mc:Ignorable="w14 w15 w16se w16cid">
+<w:styles xmlns:mc="http://schemas.openxmlformats.org/markup-compatibility/2006" xmlns:r="http://schemas.openxmlformats.org/officeDocument/2006/relationships" xmlns:w="http://schemas.openxmlformats.org/wordprocessingml/2006/main" xmlns:w14="http://schemas.microsoft.com/office/word/2010/wordml" xmlns:w15="http://schemas.microsoft.com/office/word/2012/wordml" xmlns:w16cex="http://schemas.microsoft.com/office/word/2018/wordml/cex" xmlns:w16cid="http://schemas.microsoft.com/office/word/2016/wordml/cid" xmlns:w16="http://schemas.microsoft.com/office/word/2018/wordml" xmlns:w16se="http://schemas.microsoft.com/office/word/2015/wordml/symex" mc:Ignorable="w14 w15 w16se w16cid w16 w16cex">
   <w:docDefaults>
     <w:rPrDefault>
       <w:rPr>

</xml_diff>